<commit_message>
Update pandoc word template
</commit_message>
<xml_diff>
--- a/config/pandoc/reference.docx
+++ b/config/pandoc/reference.docx
@@ -1,21 +1,16 @@
 
 <file path=word/document.xml><?xml version="1.0" encoding="utf-8"?>
-<w:document xmlns:wpc="http://schemas.microsoft.com/office/word/2010/wordprocessingCanvas" xmlns:cx="http://schemas.microsoft.com/office/drawing/2014/chartex" xmlns:cx1="http://schemas.microsoft.com/office/drawing/2015/9/8/chartex" xmlns:cx2="http://schemas.microsoft.com/office/drawing/2015/10/21/chartex" xmlns:cx3="http://schemas.microsoft.com/office/drawing/2016/5/9/chartex" xmlns:cx4="http://schemas.microsoft.com/office/drawing/2016/5/10/chartex" xmlns:cx5="http://schemas.microsoft.com/office/drawing/2016/5/11/chartex" xmlns:cx6="http://schemas.microsoft.com/office/drawing/2016/5/12/chartex" xmlns:cx7="http://schemas.microsoft.com/office/drawing/2016/5/13/chartex" xmlns:cx8="http://schemas.microsoft.com/office/drawing/2016/5/14/chartex" xmlns:mc="http://schemas.openxmlformats.org/markup-compatibility/2006" xmlns:aink="http://schemas.microsoft.com/office/drawing/2016/ink" xmlns:am3d="http://schemas.microsoft.com/office/drawing/2017/model3d" xmlns:o="urn:schemas-microsoft-com:office:office" xmlns:r="http://schemas.openxmlformats.org/officeDocument/2006/relationships" xmlns:m="http://schemas.openxmlformats.org/officeDocument/2006/math" xmlns:v="urn:schemas-microsoft-com:vml" xmlns:wp14="http://schemas.microsoft.com/office/word/2010/wordprocessingDrawing" xmlns:wp="http://schemas.openxmlformats.org/drawingml/2006/wordprocessingDrawing" xmlns:w10="urn:schemas-microsoft-com:office:word" xmlns:w="http://schemas.openxmlformats.org/wordprocessingml/2006/main" xmlns:w14="http://schemas.microsoft.com/office/word/2010/wordml" xmlns:w15="http://schemas.microsoft.com/office/word/2012/wordml" xmlns:w16cid="http://schemas.microsoft.com/office/word/2016/wordml/cid" xmlns:w16se="http://schemas.microsoft.com/office/word/2015/wordml/symex" xmlns:wpg="http://schemas.microsoft.com/office/word/2010/wordprocessingGroup" xmlns:wpi="http://schemas.microsoft.com/office/word/2010/wordprocessingInk" xmlns:wne="http://schemas.microsoft.com/office/word/2006/wordml" xmlns:wps="http://schemas.microsoft.com/office/word/2010/wordprocessingShape" mc:Ignorable="w14 w15 w16se w16cid wp14">
+<w:document xmlns:wpc="http://schemas.microsoft.com/office/word/2010/wordprocessingCanvas" xmlns:cx="http://schemas.microsoft.com/office/drawing/2014/chartex" xmlns:cx1="http://schemas.microsoft.com/office/drawing/2015/9/8/chartex" xmlns:cx2="http://schemas.microsoft.com/office/drawing/2015/10/21/chartex" xmlns:cx3="http://schemas.microsoft.com/office/drawing/2016/5/9/chartex" xmlns:cx4="http://schemas.microsoft.com/office/drawing/2016/5/10/chartex" xmlns:cx5="http://schemas.microsoft.com/office/drawing/2016/5/11/chartex" xmlns:cx6="http://schemas.microsoft.com/office/drawing/2016/5/12/chartex" xmlns:cx7="http://schemas.microsoft.com/office/drawing/2016/5/13/chartex" xmlns:cx8="http://schemas.microsoft.com/office/drawing/2016/5/14/chartex" xmlns:mc="http://schemas.openxmlformats.org/markup-compatibility/2006" xmlns:aink="http://schemas.microsoft.com/office/drawing/2016/ink" xmlns:am3d="http://schemas.microsoft.com/office/drawing/2017/model3d" xmlns:o="urn:schemas-microsoft-com:office:office" xmlns:oel="http://schemas.microsoft.com/office/2019/extlst" xmlns:r="http://schemas.openxmlformats.org/officeDocument/2006/relationships" xmlns:m="http://schemas.openxmlformats.org/officeDocument/2006/math" xmlns:v="urn:schemas-microsoft-com:vml" xmlns:wp14="http://schemas.microsoft.com/office/word/2010/wordprocessingDrawing" xmlns:wp="http://schemas.openxmlformats.org/drawingml/2006/wordprocessingDrawing" xmlns:w10="urn:schemas-microsoft-com:office:word" xmlns:w="http://schemas.openxmlformats.org/wordprocessingml/2006/main" xmlns:w14="http://schemas.microsoft.com/office/word/2010/wordml" xmlns:w15="http://schemas.microsoft.com/office/word/2012/wordml" xmlns:w16cex="http://schemas.microsoft.com/office/word/2018/wordml/cex" xmlns:w16cid="http://schemas.microsoft.com/office/word/2016/wordml/cid" xmlns:w16="http://schemas.microsoft.com/office/word/2018/wordml" xmlns:w16sdtdh="http://schemas.microsoft.com/office/word/2020/wordml/sdtdatahash" xmlns:w16se="http://schemas.microsoft.com/office/word/2015/wordml/symex" xmlns:wpg="http://schemas.microsoft.com/office/word/2010/wordprocessingGroup" xmlns:wpi="http://schemas.microsoft.com/office/word/2010/wordprocessingInk" xmlns:wne="http://schemas.microsoft.com/office/word/2006/wordml" xmlns:wps="http://schemas.microsoft.com/office/word/2010/wordprocessingShape" mc:Ignorable="w14 w15 w16se w16cid w16 w16cex w16sdtdh wp14">
   <w:body>
     <w:p>
       <w:pPr>
         <w:pStyle w:val="Title"/>
-      </w:pPr>
-      <w:r>
-        <w:t xml:space="preserve"> </w:t>
-      </w:r>
-      <w:bookmarkStart w:id="0" w:name="_Hlk513732188"/>
-      <w:r>
-        <w:t>Title</w:t>
-      </w:r>
-      <w:bookmarkEnd w:id="0"/>
-      <w:r>
-        <w:t xml:space="preserve"> </w:t>
+        <w:rPr>
+          <w:lang w:eastAsia="zh-CN"/>
+        </w:rPr>
+      </w:pPr>
+      <w:r>
+        <w:t xml:space="preserve"> Title </w:t>
       </w:r>
       <w:r>
         <w:rPr>
@@ -24,19 +19,13 @@
         </w:rPr>
         <w:t>题名</w:t>
       </w:r>
-      <w:r>
-        <w:t xml:space="preserve"> </w:t>
-      </w:r>
     </w:p>
     <w:p>
       <w:pPr>
         <w:pStyle w:val="Subtitle"/>
       </w:pPr>
       <w:r>
-        <w:t xml:space="preserve"> Subtitle</w:t>
-      </w:r>
-      <w:r>
-        <w:t xml:space="preserve"> </w:t>
+        <w:t xml:space="preserve"> Subtitle </w:t>
       </w:r>
       <w:r>
         <w:rPr>
@@ -45,9 +34,6 @@
         </w:rPr>
         <w:t>子题名</w:t>
       </w:r>
-      <w:r>
-        <w:t xml:space="preserve"> </w:t>
-      </w:r>
     </w:p>
     <w:p>
       <w:pPr>
@@ -63,23 +49,13 @@
         </w:rPr>
         <w:t>作者</w:t>
       </w:r>
-      <w:r>
-        <w:rPr>
-          <w:rFonts w:hint="eastAsia"/>
-          <w:lang w:eastAsia="zh-CN"/>
-        </w:rPr>
-        <w:t xml:space="preserve"> </w:t>
-      </w:r>
     </w:p>
     <w:p>
       <w:pPr>
         <w:pStyle w:val="Date"/>
       </w:pPr>
       <w:r>
-        <w:t xml:space="preserve"> Date</w:t>
-      </w:r>
-      <w:r>
-        <w:t xml:space="preserve"> </w:t>
+        <w:t xml:space="preserve"> Date </w:t>
       </w:r>
       <w:r>
         <w:rPr>
@@ -88,9 +64,6 @@
         </w:rPr>
         <w:t>日期</w:t>
       </w:r>
-      <w:r>
-        <w:t xml:space="preserve"> </w:t>
-      </w:r>
     </w:p>
     <w:p>
       <w:pPr>
@@ -111,12 +84,9 @@
       <w:pPr>
         <w:pStyle w:val="Heading1"/>
       </w:pPr>
-      <w:bookmarkStart w:id="1" w:name="heading-1"/>
+      <w:bookmarkStart w:id="0" w:name="heading-1"/>
       <w:r>
         <w:t xml:space="preserve"> Heading 1</w:t>
-      </w:r>
-      <w:r>
-        <w:t xml:space="preserve"> </w:t>
       </w:r>
       <w:r>
         <w:rPr>
@@ -128,19 +98,17 @@
       <w:r>
         <w:t xml:space="preserve"> </w:t>
       </w:r>
+      <w:bookmarkEnd w:id="0"/>
+    </w:p>
+    <w:p>
+      <w:pPr>
+        <w:pStyle w:val="Heading2"/>
+      </w:pPr>
+      <w:bookmarkStart w:id="1" w:name="heading-2"/>
+      <w:r>
+        <w:t xml:space="preserve"> Heading 2 </w:t>
+      </w:r>
       <w:bookmarkEnd w:id="1"/>
-    </w:p>
-    <w:p>
-      <w:pPr>
-        <w:pStyle w:val="Heading2"/>
-      </w:pPr>
-      <w:bookmarkStart w:id="2" w:name="heading-2"/>
-      <w:r>
-        <w:t xml:space="preserve"> Heading 2</w:t>
-      </w:r>
-      <w:r>
-        <w:t xml:space="preserve"> </w:t>
-      </w:r>
       <w:r>
         <w:rPr>
           <w:rFonts w:hint="eastAsia"/>
@@ -148,19 +116,16 @@
         </w:rPr>
         <w:t>标题二</w:t>
       </w:r>
-      <w:r>
-        <w:t xml:space="preserve"> </w:t>
+    </w:p>
+    <w:p>
+      <w:pPr>
+        <w:pStyle w:val="Heading3"/>
+      </w:pPr>
+      <w:bookmarkStart w:id="2" w:name="heading-3"/>
+      <w:r>
+        <w:t xml:space="preserve"> Heading 3 </w:t>
       </w:r>
       <w:bookmarkEnd w:id="2"/>
-    </w:p>
-    <w:p>
-      <w:pPr>
-        <w:pStyle w:val="Heading3"/>
-      </w:pPr>
-      <w:bookmarkStart w:id="3" w:name="heading-3"/>
-      <w:r>
-        <w:t xml:space="preserve"> Heading 3</w:t>
-      </w:r>
       <w:r>
         <w:rPr>
           <w:rFonts w:hint="eastAsia"/>
@@ -168,25 +133,16 @@
         </w:rPr>
         <w:t>标题三</w:t>
       </w:r>
-      <w:r>
-        <w:t xml:space="preserve"> </w:t>
+    </w:p>
+    <w:p>
+      <w:pPr>
+        <w:pStyle w:val="Heading4"/>
+      </w:pPr>
+      <w:bookmarkStart w:id="3" w:name="heading-4"/>
+      <w:r>
+        <w:t xml:space="preserve"> Heading 4 </w:t>
       </w:r>
       <w:bookmarkEnd w:id="3"/>
-    </w:p>
-    <w:p>
-      <w:pPr>
-        <w:pStyle w:val="Heading4"/>
-        <w:rPr>
-          <w:rStyle w:val="FootnoteReference"/>
-        </w:rPr>
-      </w:pPr>
-      <w:bookmarkStart w:id="4" w:name="heading-4"/>
-      <w:r>
-        <w:t xml:space="preserve"> Heading 4</w:t>
-      </w:r>
-      <w:r>
-        <w:t xml:space="preserve"> </w:t>
-      </w:r>
       <w:r>
         <w:rPr>
           <w:rFonts w:hint="eastAsia"/>
@@ -194,40 +150,30 @@
         </w:rPr>
         <w:t>标题四</w:t>
       </w:r>
-      <w:r>
-        <w:t xml:space="preserve"> </w:t>
+    </w:p>
+    <w:p>
+      <w:pPr>
+        <w:pStyle w:val="Heading5"/>
+      </w:pPr>
+      <w:bookmarkStart w:id="4" w:name="heading-5"/>
+      <w:r>
+        <w:t xml:space="preserve"> Heading 5 </w:t>
       </w:r>
       <w:bookmarkEnd w:id="4"/>
-    </w:p>
-    <w:p>
-      <w:pPr>
-        <w:pStyle w:val="FirstParagraph"/>
-        <w:rPr>
-          <w:lang w:eastAsia="zh-CN"/>
-        </w:rPr>
-      </w:pPr>
-      <w:r>
-        <w:t xml:space="preserve"> First Paragraph.</w:t>
-      </w:r>
-      <w:r>
-        <w:t xml:space="preserve"> </w:t>
-      </w:r>
       <w:r>
         <w:rPr>
           <w:rFonts w:hint="eastAsia"/>
           <w:lang w:eastAsia="zh-CN"/>
         </w:rPr>
-        <w:t>第一段</w:t>
-      </w:r>
-      <w:r>
-        <w:rPr>
-          <w:rFonts w:hint="eastAsia"/>
-          <w:lang w:eastAsia="zh-CN"/>
-        </w:rPr>
-        <w:t>。</w:t>
-      </w:r>
-      <w:r>
-        <w:t xml:space="preserve"> </w:t>
+        <w:t>标题五</w:t>
+      </w:r>
+    </w:p>
+    <w:p>
+      <w:pPr>
+        <w:pStyle w:val="FirstParagraph"/>
+      </w:pPr>
+      <w:r>
+        <w:t xml:space="preserve">First Paragraph. </w:t>
       </w:r>
     </w:p>
     <w:p>
@@ -277,7 +223,7 @@
         <w:pStyle w:val="TableCaption"/>
       </w:pPr>
       <w:r>
-        <w:t xml:space="preserve"> Table caption.</w:t>
+        <w:t xml:space="preserve"> Table caption. </w:t>
       </w:r>
     </w:p>
     <w:tbl>
@@ -285,43 +231,39 @@
         <w:tblStyle w:val="Table"/>
         <w:tblW w:w="0" w:type="pct"/>
         <w:tblLook w:val="07E0" w:firstRow="1" w:lastRow="1" w:firstColumn="1" w:lastColumn="1" w:noHBand="1" w:noVBand="1"/>
+        <w:tblCaption w:val="Table caption."/>
       </w:tblPr>
       <w:tblGrid>
-        <w:gridCol w:w="763"/>
-        <w:gridCol w:w="763"/>
+        <w:gridCol w:w="842"/>
+        <w:gridCol w:w="842"/>
       </w:tblGrid>
       <w:tr>
+        <w:trPr>
+          <w:cnfStyle w:val="100000000000" w:firstRow="1" w:lastRow="0" w:firstColumn="0" w:lastColumn="0" w:oddVBand="0" w:evenVBand="0" w:oddHBand="0" w:evenHBand="0" w:firstRowFirstColumn="0" w:firstRowLastColumn="0" w:lastRowFirstColumn="0" w:lastRowLastColumn="0"/>
+        </w:trPr>
         <w:tc>
           <w:tcPr>
             <w:tcW w:w="0" w:type="auto"/>
-            <w:tcBorders>
-              <w:bottom w:val="single" w:sz="0" w:space="0" w:color="auto"/>
-            </w:tcBorders>
-            <w:vAlign w:val="bottom"/>
           </w:tcPr>
           <w:p>
             <w:pPr>
               <w:pStyle w:val="Compact"/>
             </w:pPr>
             <w:r>
-              <w:t>Table</w:t>
+              <w:t xml:space="preserve"> Table </w:t>
             </w:r>
           </w:p>
         </w:tc>
         <w:tc>
           <w:tcPr>
             <w:tcW w:w="0" w:type="auto"/>
-            <w:tcBorders>
-              <w:bottom w:val="single" w:sz="0" w:space="0" w:color="auto"/>
-            </w:tcBorders>
-            <w:vAlign w:val="bottom"/>
           </w:tcPr>
           <w:p>
             <w:pPr>
               <w:pStyle w:val="Compact"/>
             </w:pPr>
             <w:r>
-              <w:t>Table</w:t>
+              <w:t xml:space="preserve"> Table </w:t>
             </w:r>
           </w:p>
         </w:tc>
@@ -336,7 +278,7 @@
               <w:pStyle w:val="Compact"/>
             </w:pPr>
             <w:r>
-              <w:t xml:space="preserve">1 </w:t>
+              <w:t xml:space="preserve"> 1 </w:t>
             </w:r>
           </w:p>
         </w:tc>
@@ -349,7 +291,7 @@
               <w:pStyle w:val="Compact"/>
             </w:pPr>
             <w:r>
-              <w:t>2</w:t>
+              <w:t xml:space="preserve"> 2 </w:t>
             </w:r>
           </w:p>
         </w:tc>
@@ -359,10 +301,8 @@
       <w:pPr>
         <w:pStyle w:val="ImageCaption"/>
       </w:pPr>
-      <w:bookmarkStart w:id="5" w:name="_GoBack"/>
-      <w:bookmarkEnd w:id="5"/>
-      <w:r>
-        <w:t xml:space="preserve">Image Caption </w:t>
+      <w:r>
+        <w:t xml:space="preserve"> Image Caption </w:t>
       </w:r>
     </w:p>
     <w:p>
@@ -386,7 +326,6 @@
         <w:pStyle w:val="DefinitionTerm"/>
       </w:pPr>
       <w:r>
-        <w:lastRenderedPageBreak/>
         <w:t xml:space="preserve"> DefinitionTerm </w:t>
       </w:r>
     </w:p>
@@ -408,11 +347,11 @@
 </file>
 
 <file path=word/endnotes.xml><?xml version="1.0" encoding="utf-8"?>
-<w:endnotes xmlns:wpc="http://schemas.microsoft.com/office/word/2010/wordprocessingCanvas" xmlns:cx="http://schemas.microsoft.com/office/drawing/2014/chartex" xmlns:cx1="http://schemas.microsoft.com/office/drawing/2015/9/8/chartex" xmlns:cx2="http://schemas.microsoft.com/office/drawing/2015/10/21/chartex" xmlns:cx3="http://schemas.microsoft.com/office/drawing/2016/5/9/chartex" xmlns:cx4="http://schemas.microsoft.com/office/drawing/2016/5/10/chartex" xmlns:cx5="http://schemas.microsoft.com/office/drawing/2016/5/11/chartex" xmlns:cx6="http://schemas.microsoft.com/office/drawing/2016/5/12/chartex" xmlns:cx7="http://schemas.microsoft.com/office/drawing/2016/5/13/chartex" xmlns:cx8="http://schemas.microsoft.com/office/drawing/2016/5/14/chartex" xmlns:mc="http://schemas.openxmlformats.org/markup-compatibility/2006" xmlns:aink="http://schemas.microsoft.com/office/drawing/2016/ink" xmlns:am3d="http://schemas.microsoft.com/office/drawing/2017/model3d" xmlns:o="urn:schemas-microsoft-com:office:office" xmlns:r="http://schemas.openxmlformats.org/officeDocument/2006/relationships" xmlns:m="http://schemas.openxmlformats.org/officeDocument/2006/math" xmlns:v="urn:schemas-microsoft-com:vml" xmlns:wp14="http://schemas.microsoft.com/office/word/2010/wordprocessingDrawing" xmlns:wp="http://schemas.openxmlformats.org/drawingml/2006/wordprocessingDrawing" xmlns:w10="urn:schemas-microsoft-com:office:word" xmlns:w="http://schemas.openxmlformats.org/wordprocessingml/2006/main" xmlns:w14="http://schemas.microsoft.com/office/word/2010/wordml" xmlns:w15="http://schemas.microsoft.com/office/word/2012/wordml" xmlns:w16cid="http://schemas.microsoft.com/office/word/2016/wordml/cid" xmlns:w16se="http://schemas.microsoft.com/office/word/2015/wordml/symex" xmlns:wpg="http://schemas.microsoft.com/office/word/2010/wordprocessingGroup" xmlns:wpi="http://schemas.microsoft.com/office/word/2010/wordprocessingInk" xmlns:wne="http://schemas.microsoft.com/office/word/2006/wordml" xmlns:wps="http://schemas.microsoft.com/office/word/2010/wordprocessingShape" mc:Ignorable="w14 w15 w16se w16cid wp14">
+<w:endnotes xmlns:wpc="http://schemas.microsoft.com/office/word/2010/wordprocessingCanvas" xmlns:cx="http://schemas.microsoft.com/office/drawing/2014/chartex" xmlns:cx1="http://schemas.microsoft.com/office/drawing/2015/9/8/chartex" xmlns:cx2="http://schemas.microsoft.com/office/drawing/2015/10/21/chartex" xmlns:cx3="http://schemas.microsoft.com/office/drawing/2016/5/9/chartex" xmlns:cx4="http://schemas.microsoft.com/office/drawing/2016/5/10/chartex" xmlns:cx5="http://schemas.microsoft.com/office/drawing/2016/5/11/chartex" xmlns:cx6="http://schemas.microsoft.com/office/drawing/2016/5/12/chartex" xmlns:cx7="http://schemas.microsoft.com/office/drawing/2016/5/13/chartex" xmlns:cx8="http://schemas.microsoft.com/office/drawing/2016/5/14/chartex" xmlns:mc="http://schemas.openxmlformats.org/markup-compatibility/2006" xmlns:aink="http://schemas.microsoft.com/office/drawing/2016/ink" xmlns:am3d="http://schemas.microsoft.com/office/drawing/2017/model3d" xmlns:o="urn:schemas-microsoft-com:office:office" xmlns:oel="http://schemas.microsoft.com/office/2019/extlst" xmlns:r="http://schemas.openxmlformats.org/officeDocument/2006/relationships" xmlns:m="http://schemas.openxmlformats.org/officeDocument/2006/math" xmlns:v="urn:schemas-microsoft-com:vml" xmlns:wp14="http://schemas.microsoft.com/office/word/2010/wordprocessingDrawing" xmlns:wp="http://schemas.openxmlformats.org/drawingml/2006/wordprocessingDrawing" xmlns:w10="urn:schemas-microsoft-com:office:word" xmlns:w="http://schemas.openxmlformats.org/wordprocessingml/2006/main" xmlns:w14="http://schemas.microsoft.com/office/word/2010/wordml" xmlns:w15="http://schemas.microsoft.com/office/word/2012/wordml" xmlns:w16cex="http://schemas.microsoft.com/office/word/2018/wordml/cex" xmlns:w16cid="http://schemas.microsoft.com/office/word/2016/wordml/cid" xmlns:w16="http://schemas.microsoft.com/office/word/2018/wordml" xmlns:w16sdtdh="http://schemas.microsoft.com/office/word/2020/wordml/sdtdatahash" xmlns:w16se="http://schemas.microsoft.com/office/word/2015/wordml/symex" xmlns:wpg="http://schemas.microsoft.com/office/word/2010/wordprocessingGroup" xmlns:wpi="http://schemas.microsoft.com/office/word/2010/wordprocessingInk" xmlns:wne="http://schemas.microsoft.com/office/word/2006/wordml" xmlns:wps="http://schemas.microsoft.com/office/word/2010/wordprocessingShape" mc:Ignorable="w14 w15 w16se w16cid w16 w16cex w16sdtdh wp14">
   <w:endnote w:type="separator" w:id="-1">
     <w:p>
       <w:pPr>
-        <w:spacing w:after="0" w:line="240" w:lineRule="auto"/>
+        <w:spacing w:after="0"/>
       </w:pPr>
       <w:r>
         <w:separator/>
@@ -422,7 +361,7 @@
   <w:endnote w:type="continuationSeparator" w:id="0">
     <w:p>
       <w:pPr>
-        <w:spacing w:after="0" w:line="240" w:lineRule="auto"/>
+        <w:spacing w:after="0"/>
       </w:pPr>
       <w:r>
         <w:continuationSeparator/>
@@ -433,7 +372,7 @@
 </file>
 
 <file path=word/footnotes.xml><?xml version="1.0" encoding="utf-8"?>
-<w:footnotes xmlns:wpc="http://schemas.microsoft.com/office/word/2010/wordprocessingCanvas" xmlns:cx="http://schemas.microsoft.com/office/drawing/2014/chartex" xmlns:cx1="http://schemas.microsoft.com/office/drawing/2015/9/8/chartex" xmlns:cx2="http://schemas.microsoft.com/office/drawing/2015/10/21/chartex" xmlns:cx3="http://schemas.microsoft.com/office/drawing/2016/5/9/chartex" xmlns:cx4="http://schemas.microsoft.com/office/drawing/2016/5/10/chartex" xmlns:cx5="http://schemas.microsoft.com/office/drawing/2016/5/11/chartex" xmlns:cx6="http://schemas.microsoft.com/office/drawing/2016/5/12/chartex" xmlns:cx7="http://schemas.microsoft.com/office/drawing/2016/5/13/chartex" xmlns:cx8="http://schemas.microsoft.com/office/drawing/2016/5/14/chartex" xmlns:mc="http://schemas.openxmlformats.org/markup-compatibility/2006" xmlns:aink="http://schemas.microsoft.com/office/drawing/2016/ink" xmlns:am3d="http://schemas.microsoft.com/office/drawing/2017/model3d" xmlns:o="urn:schemas-microsoft-com:office:office" xmlns:r="http://schemas.openxmlformats.org/officeDocument/2006/relationships" xmlns:m="http://schemas.openxmlformats.org/officeDocument/2006/math" xmlns:v="urn:schemas-microsoft-com:vml" xmlns:wp14="http://schemas.microsoft.com/office/word/2010/wordprocessingDrawing" xmlns:wp="http://schemas.openxmlformats.org/drawingml/2006/wordprocessingDrawing" xmlns:w10="urn:schemas-microsoft-com:office:word" xmlns:w="http://schemas.openxmlformats.org/wordprocessingml/2006/main" xmlns:w14="http://schemas.microsoft.com/office/word/2010/wordml" xmlns:w15="http://schemas.microsoft.com/office/word/2012/wordml" xmlns:w16cid="http://schemas.microsoft.com/office/word/2016/wordml/cid" xmlns:w16se="http://schemas.microsoft.com/office/word/2015/wordml/symex" xmlns:wpg="http://schemas.microsoft.com/office/word/2010/wordprocessingGroup" xmlns:wpi="http://schemas.microsoft.com/office/word/2010/wordprocessingInk" xmlns:wne="http://schemas.microsoft.com/office/word/2006/wordml" xmlns:wps="http://schemas.microsoft.com/office/word/2010/wordprocessingShape" mc:Ignorable="w14 w15 w16se w16cid wp14">
+<w:footnotes xmlns:wpc="http://schemas.microsoft.com/office/word/2010/wordprocessingCanvas" xmlns:cx="http://schemas.microsoft.com/office/drawing/2014/chartex" xmlns:cx1="http://schemas.microsoft.com/office/drawing/2015/9/8/chartex" xmlns:cx2="http://schemas.microsoft.com/office/drawing/2015/10/21/chartex" xmlns:cx3="http://schemas.microsoft.com/office/drawing/2016/5/9/chartex" xmlns:cx4="http://schemas.microsoft.com/office/drawing/2016/5/10/chartex" xmlns:cx5="http://schemas.microsoft.com/office/drawing/2016/5/11/chartex" xmlns:cx6="http://schemas.microsoft.com/office/drawing/2016/5/12/chartex" xmlns:cx7="http://schemas.microsoft.com/office/drawing/2016/5/13/chartex" xmlns:cx8="http://schemas.microsoft.com/office/drawing/2016/5/14/chartex" xmlns:mc="http://schemas.openxmlformats.org/markup-compatibility/2006" xmlns:aink="http://schemas.microsoft.com/office/drawing/2016/ink" xmlns:am3d="http://schemas.microsoft.com/office/drawing/2017/model3d" xmlns:o="urn:schemas-microsoft-com:office:office" xmlns:oel="http://schemas.microsoft.com/office/2019/extlst" xmlns:r="http://schemas.openxmlformats.org/officeDocument/2006/relationships" xmlns:m="http://schemas.openxmlformats.org/officeDocument/2006/math" xmlns:v="urn:schemas-microsoft-com:vml" xmlns:wp14="http://schemas.microsoft.com/office/word/2010/wordprocessingDrawing" xmlns:wp="http://schemas.openxmlformats.org/drawingml/2006/wordprocessingDrawing" xmlns:w10="urn:schemas-microsoft-com:office:word" xmlns:w="http://schemas.openxmlformats.org/wordprocessingml/2006/main" xmlns:w14="http://schemas.microsoft.com/office/word/2010/wordml" xmlns:w15="http://schemas.microsoft.com/office/word/2012/wordml" xmlns:w16cex="http://schemas.microsoft.com/office/word/2018/wordml/cex" xmlns:w16cid="http://schemas.microsoft.com/office/word/2016/wordml/cid" xmlns:w16="http://schemas.microsoft.com/office/word/2018/wordml" xmlns:w16sdtdh="http://schemas.microsoft.com/office/word/2020/wordml/sdtdatahash" xmlns:w16se="http://schemas.microsoft.com/office/word/2015/wordml/symex" xmlns:wpg="http://schemas.microsoft.com/office/word/2010/wordprocessingGroup" xmlns:wpi="http://schemas.microsoft.com/office/word/2010/wordprocessingInk" xmlns:wne="http://schemas.microsoft.com/office/word/2006/wordml" xmlns:wps="http://schemas.microsoft.com/office/word/2010/wordprocessingShape" mc:Ignorable="w14 w15 w16se w16cid w16 w16cex w16sdtdh wp14">
   <w:footnote w:type="separator" w:id="-1">
     <w:p>
       <w:r>
@@ -468,11 +407,11 @@
 </file>
 
 <file path=word/numbering.xml><?xml version="1.0" encoding="utf-8"?>
-<w:numbering xmlns:wpc="http://schemas.microsoft.com/office/word/2010/wordprocessingCanvas" xmlns:cx="http://schemas.microsoft.com/office/drawing/2014/chartex" xmlns:cx1="http://schemas.microsoft.com/office/drawing/2015/9/8/chartex" xmlns:cx2="http://schemas.microsoft.com/office/drawing/2015/10/21/chartex" xmlns:cx3="http://schemas.microsoft.com/office/drawing/2016/5/9/chartex" xmlns:cx4="http://schemas.microsoft.com/office/drawing/2016/5/10/chartex" xmlns:cx5="http://schemas.microsoft.com/office/drawing/2016/5/11/chartex" xmlns:cx6="http://schemas.microsoft.com/office/drawing/2016/5/12/chartex" xmlns:cx7="http://schemas.microsoft.com/office/drawing/2016/5/13/chartex" xmlns:cx8="http://schemas.microsoft.com/office/drawing/2016/5/14/chartex" xmlns:mc="http://schemas.openxmlformats.org/markup-compatibility/2006" xmlns:aink="http://schemas.microsoft.com/office/drawing/2016/ink" xmlns:am3d="http://schemas.microsoft.com/office/drawing/2017/model3d" xmlns:o="urn:schemas-microsoft-com:office:office" xmlns:r="http://schemas.openxmlformats.org/officeDocument/2006/relationships" xmlns:m="http://schemas.openxmlformats.org/officeDocument/2006/math" xmlns:v="urn:schemas-microsoft-com:vml" xmlns:wp14="http://schemas.microsoft.com/office/word/2010/wordprocessingDrawing" xmlns:wp="http://schemas.openxmlformats.org/drawingml/2006/wordprocessingDrawing" xmlns:w10="urn:schemas-microsoft-com:office:word" xmlns:w="http://schemas.openxmlformats.org/wordprocessingml/2006/main" xmlns:w14="http://schemas.microsoft.com/office/word/2010/wordml" xmlns:w15="http://schemas.microsoft.com/office/word/2012/wordml" xmlns:w16cid="http://schemas.microsoft.com/office/word/2016/wordml/cid" xmlns:w16se="http://schemas.microsoft.com/office/word/2015/wordml/symex" xmlns:wpg="http://schemas.microsoft.com/office/word/2010/wordprocessingGroup" xmlns:wpi="http://schemas.microsoft.com/office/word/2010/wordprocessingInk" xmlns:wne="http://schemas.microsoft.com/office/word/2006/wordml" xmlns:wps="http://schemas.microsoft.com/office/word/2010/wordprocessingShape" mc:Ignorable="w14 w15 w16se w16cid wp14">
+<w:numbering xmlns:wpc="http://schemas.microsoft.com/office/word/2010/wordprocessingCanvas" xmlns:cx="http://schemas.microsoft.com/office/drawing/2014/chartex" xmlns:cx1="http://schemas.microsoft.com/office/drawing/2015/9/8/chartex" xmlns:cx2="http://schemas.microsoft.com/office/drawing/2015/10/21/chartex" xmlns:cx3="http://schemas.microsoft.com/office/drawing/2016/5/9/chartex" xmlns:cx4="http://schemas.microsoft.com/office/drawing/2016/5/10/chartex" xmlns:cx5="http://schemas.microsoft.com/office/drawing/2016/5/11/chartex" xmlns:cx6="http://schemas.microsoft.com/office/drawing/2016/5/12/chartex" xmlns:cx7="http://schemas.microsoft.com/office/drawing/2016/5/13/chartex" xmlns:cx8="http://schemas.microsoft.com/office/drawing/2016/5/14/chartex" xmlns:mc="http://schemas.openxmlformats.org/markup-compatibility/2006" xmlns:aink="http://schemas.microsoft.com/office/drawing/2016/ink" xmlns:am3d="http://schemas.microsoft.com/office/drawing/2017/model3d" xmlns:o="urn:schemas-microsoft-com:office:office" xmlns:oel="http://schemas.microsoft.com/office/2019/extlst" xmlns:r="http://schemas.openxmlformats.org/officeDocument/2006/relationships" xmlns:m="http://schemas.openxmlformats.org/officeDocument/2006/math" xmlns:v="urn:schemas-microsoft-com:vml" xmlns:wp14="http://schemas.microsoft.com/office/word/2010/wordprocessingDrawing" xmlns:wp="http://schemas.openxmlformats.org/drawingml/2006/wordprocessingDrawing" xmlns:w10="urn:schemas-microsoft-com:office:word" xmlns:w="http://schemas.openxmlformats.org/wordprocessingml/2006/main" xmlns:w14="http://schemas.microsoft.com/office/word/2010/wordml" xmlns:w15="http://schemas.microsoft.com/office/word/2012/wordml" xmlns:w16cex="http://schemas.microsoft.com/office/word/2018/wordml/cex" xmlns:w16cid="http://schemas.microsoft.com/office/word/2016/wordml/cid" xmlns:w16="http://schemas.microsoft.com/office/word/2018/wordml" xmlns:w16sdtdh="http://schemas.microsoft.com/office/word/2020/wordml/sdtdatahash" xmlns:w16se="http://schemas.microsoft.com/office/word/2015/wordml/symex" xmlns:wpg="http://schemas.microsoft.com/office/word/2010/wordprocessingGroup" xmlns:wpi="http://schemas.microsoft.com/office/word/2010/wordprocessingInk" xmlns:wne="http://schemas.microsoft.com/office/word/2006/wordml" xmlns:wps="http://schemas.microsoft.com/office/word/2010/wordprocessingShape" mc:Ignorable="w14 w15 w16se w16cid w16 w16cex w16sdtdh wp14">
   <w:abstractNum w:abstractNumId="0" w15:restartNumberingAfterBreak="0">
     <w:nsid w:val="FFFFFF7C"/>
     <w:multiLevelType w:val="singleLevel"/>
-    <w:tmpl w:val="7C4AC104"/>
+    <w:tmpl w:val="AB964F74"/>
     <w:lvl w:ilvl="0">
       <w:start w:val="1"/>
       <w:numFmt w:val="decimal"/>
@@ -489,7 +428,7 @@
   <w:abstractNum w:abstractNumId="1" w15:restartNumberingAfterBreak="0">
     <w:nsid w:val="FFFFFF7D"/>
     <w:multiLevelType w:val="singleLevel"/>
-    <w:tmpl w:val="4D42530A"/>
+    <w:tmpl w:val="7480B270"/>
     <w:lvl w:ilvl="0">
       <w:start w:val="1"/>
       <w:numFmt w:val="decimal"/>
@@ -506,7 +445,7 @@
   <w:abstractNum w:abstractNumId="2" w15:restartNumberingAfterBreak="0">
     <w:nsid w:val="FFFFFF7E"/>
     <w:multiLevelType w:val="singleLevel"/>
-    <w:tmpl w:val="372E3104"/>
+    <w:tmpl w:val="E7568AA8"/>
     <w:lvl w:ilvl="0">
       <w:start w:val="1"/>
       <w:numFmt w:val="decimal"/>
@@ -523,7 +462,7 @@
   <w:abstractNum w:abstractNumId="3" w15:restartNumberingAfterBreak="0">
     <w:nsid w:val="FFFFFF7F"/>
     <w:multiLevelType w:val="singleLevel"/>
-    <w:tmpl w:val="B1E2D1C4"/>
+    <w:tmpl w:val="DD3015DE"/>
     <w:lvl w:ilvl="0">
       <w:start w:val="1"/>
       <w:numFmt w:val="decimal"/>
@@ -540,7 +479,7 @@
   <w:abstractNum w:abstractNumId="4" w15:restartNumberingAfterBreak="0">
     <w:nsid w:val="FFFFFF80"/>
     <w:multiLevelType w:val="singleLevel"/>
-    <w:tmpl w:val="BC1ABBCA"/>
+    <w:tmpl w:val="62FE248A"/>
     <w:lvl w:ilvl="0">
       <w:start w:val="1"/>
       <w:numFmt w:val="bullet"/>
@@ -560,7 +499,7 @@
   <w:abstractNum w:abstractNumId="5" w15:restartNumberingAfterBreak="0">
     <w:nsid w:val="FFFFFF81"/>
     <w:multiLevelType w:val="singleLevel"/>
-    <w:tmpl w:val="C3E02076"/>
+    <w:tmpl w:val="4EAED79E"/>
     <w:lvl w:ilvl="0">
       <w:start w:val="1"/>
       <w:numFmt w:val="bullet"/>
@@ -580,7 +519,7 @@
   <w:abstractNum w:abstractNumId="6" w15:restartNumberingAfterBreak="0">
     <w:nsid w:val="FFFFFF82"/>
     <w:multiLevelType w:val="singleLevel"/>
-    <w:tmpl w:val="CFCA008A"/>
+    <w:tmpl w:val="81889E14"/>
     <w:lvl w:ilvl="0">
       <w:start w:val="1"/>
       <w:numFmt w:val="bullet"/>
@@ -600,7 +539,7 @@
   <w:abstractNum w:abstractNumId="7" w15:restartNumberingAfterBreak="0">
     <w:nsid w:val="FFFFFF83"/>
     <w:multiLevelType w:val="singleLevel"/>
-    <w:tmpl w:val="2072F572"/>
+    <w:tmpl w:val="1116E44C"/>
     <w:lvl w:ilvl="0">
       <w:start w:val="1"/>
       <w:numFmt w:val="bullet"/>
@@ -620,7 +559,7 @@
   <w:abstractNum w:abstractNumId="8" w15:restartNumberingAfterBreak="0">
     <w:nsid w:val="FFFFFF88"/>
     <w:multiLevelType w:val="singleLevel"/>
-    <w:tmpl w:val="CE205F42"/>
+    <w:tmpl w:val="26829930"/>
     <w:lvl w:ilvl="0">
       <w:start w:val="1"/>
       <w:numFmt w:val="decimal"/>
@@ -637,7 +576,7 @@
   <w:abstractNum w:abstractNumId="9" w15:restartNumberingAfterBreak="0">
     <w:nsid w:val="FFFFFF89"/>
     <w:multiLevelType w:val="singleLevel"/>
-    <w:tmpl w:val="D42E9BA0"/>
+    <w:tmpl w:val="E048D3E4"/>
     <w:lvl w:ilvl="0">
       <w:start w:val="1"/>
       <w:numFmt w:val="bullet"/>
@@ -657,7 +596,7 @@
   <w:abstractNum w:abstractNumId="10" w15:restartNumberingAfterBreak="0">
     <w:nsid w:val="170CD2DE"/>
     <w:multiLevelType w:val="multilevel"/>
-    <w:tmpl w:val="E884B93E"/>
+    <w:tmpl w:val="37C6F072"/>
     <w:lvl w:ilvl="0">
       <w:numFmt w:val="bullet"/>
       <w:lvlText w:val=" "/>
@@ -758,44 +697,142 @@
       </w:pPr>
     </w:lvl>
   </w:abstractNum>
-  <w:num w:numId="1">
+  <w:abstractNum w:abstractNumId="11" w15:restartNumberingAfterBreak="0">
+    <w:nsid w:val="38706A84"/>
+    <w:multiLevelType w:val="multilevel"/>
+    <w:tmpl w:val="A61AC8DC"/>
+    <w:lvl w:ilvl="0">
+      <w:start w:val="1"/>
+      <w:numFmt w:val="decimal"/>
+      <w:pStyle w:val="Heading1"/>
+      <w:lvlText w:val="%1"/>
+      <w:lvlJc w:val="left"/>
+      <w:pPr>
+        <w:ind w:left="432" w:hanging="432"/>
+      </w:pPr>
+    </w:lvl>
+    <w:lvl w:ilvl="1">
+      <w:start w:val="1"/>
+      <w:numFmt w:val="decimal"/>
+      <w:pStyle w:val="Heading2"/>
+      <w:lvlText w:val="%1.%2"/>
+      <w:lvlJc w:val="left"/>
+      <w:pPr>
+        <w:ind w:left="576" w:hanging="576"/>
+      </w:pPr>
+    </w:lvl>
+    <w:lvl w:ilvl="2">
+      <w:start w:val="1"/>
+      <w:numFmt w:val="decimal"/>
+      <w:pStyle w:val="Heading3"/>
+      <w:lvlText w:val="%1.%2.%3"/>
+      <w:lvlJc w:val="left"/>
+      <w:pPr>
+        <w:ind w:left="720" w:hanging="720"/>
+      </w:pPr>
+    </w:lvl>
+    <w:lvl w:ilvl="3">
+      <w:start w:val="1"/>
+      <w:numFmt w:val="decimal"/>
+      <w:pStyle w:val="Heading4"/>
+      <w:lvlText w:val="%1.%2.%3.%4"/>
+      <w:lvlJc w:val="left"/>
+      <w:pPr>
+        <w:ind w:left="864" w:hanging="864"/>
+      </w:pPr>
+    </w:lvl>
+    <w:lvl w:ilvl="4">
+      <w:start w:val="1"/>
+      <w:numFmt w:val="decimal"/>
+      <w:pStyle w:val="Heading5"/>
+      <w:lvlText w:val="%1.%2.%3.%4.%5"/>
+      <w:lvlJc w:val="left"/>
+      <w:pPr>
+        <w:ind w:left="1008" w:hanging="1008"/>
+      </w:pPr>
+    </w:lvl>
+    <w:lvl w:ilvl="5">
+      <w:start w:val="1"/>
+      <w:numFmt w:val="decimal"/>
+      <w:pStyle w:val="Heading6"/>
+      <w:lvlText w:val="%1.%2.%3.%4.%5.%6"/>
+      <w:lvlJc w:val="left"/>
+      <w:pPr>
+        <w:ind w:left="1152" w:hanging="1152"/>
+      </w:pPr>
+    </w:lvl>
+    <w:lvl w:ilvl="6">
+      <w:start w:val="1"/>
+      <w:numFmt w:val="decimal"/>
+      <w:pStyle w:val="Heading7"/>
+      <w:lvlText w:val="%1.%2.%3.%4.%5.%6.%7"/>
+      <w:lvlJc w:val="left"/>
+      <w:pPr>
+        <w:ind w:left="1296" w:hanging="1296"/>
+      </w:pPr>
+    </w:lvl>
+    <w:lvl w:ilvl="7">
+      <w:start w:val="1"/>
+      <w:numFmt w:val="decimal"/>
+      <w:pStyle w:val="Heading8"/>
+      <w:lvlText w:val="%1.%2.%3.%4.%5.%6.%7.%8"/>
+      <w:lvlJc w:val="left"/>
+      <w:pPr>
+        <w:ind w:left="1440" w:hanging="1440"/>
+      </w:pPr>
+    </w:lvl>
+    <w:lvl w:ilvl="8">
+      <w:start w:val="1"/>
+      <w:numFmt w:val="decimal"/>
+      <w:pStyle w:val="Heading9"/>
+      <w:lvlText w:val="%1.%2.%3.%4.%5.%6.%7.%8.%9"/>
+      <w:lvlJc w:val="left"/>
+      <w:pPr>
+        <w:ind w:left="1584" w:hanging="1584"/>
+      </w:pPr>
+    </w:lvl>
+  </w:abstractNum>
+  <w:num w:numId="1" w16cid:durableId="1326208046">
     <w:abstractNumId w:val="10"/>
   </w:num>
-  <w:num w:numId="2">
+  <w:num w:numId="2" w16cid:durableId="851384146">
     <w:abstractNumId w:val="0"/>
   </w:num>
-  <w:num w:numId="3">
+  <w:num w:numId="3" w16cid:durableId="83649701">
     <w:abstractNumId w:val="1"/>
   </w:num>
-  <w:num w:numId="4">
+  <w:num w:numId="4" w16cid:durableId="918174236">
     <w:abstractNumId w:val="2"/>
   </w:num>
-  <w:num w:numId="5">
+  <w:num w:numId="5" w16cid:durableId="627202397">
     <w:abstractNumId w:val="3"/>
   </w:num>
-  <w:num w:numId="6">
+  <w:num w:numId="6" w16cid:durableId="774447307">
     <w:abstractNumId w:val="8"/>
   </w:num>
-  <w:num w:numId="7">
+  <w:num w:numId="7" w16cid:durableId="1232617646">
     <w:abstractNumId w:val="4"/>
   </w:num>
-  <w:num w:numId="8">
+  <w:num w:numId="8" w16cid:durableId="2070834139">
     <w:abstractNumId w:val="5"/>
   </w:num>
-  <w:num w:numId="9">
+  <w:num w:numId="9" w16cid:durableId="1211068615">
     <w:abstractNumId w:val="6"/>
   </w:num>
-  <w:num w:numId="10">
+  <w:num w:numId="10" w16cid:durableId="647125424">
     <w:abstractNumId w:val="7"/>
   </w:num>
-  <w:num w:numId="11">
+  <w:num w:numId="11" w16cid:durableId="667178332">
     <w:abstractNumId w:val="9"/>
+  </w:num>
+  <w:num w:numId="12" w16cid:durableId="647445342">
+    <w:abstractNumId w:val="11"/>
   </w:num>
 </w:numbering>
 </file>
 
 <file path=word/styles.xml><?xml version="1.0" encoding="utf-8"?>
-<w:styles xmlns:mc="http://schemas.openxmlformats.org/markup-compatibility/2006" xmlns:r="http://schemas.openxmlformats.org/officeDocument/2006/relationships" xmlns:w="http://schemas.openxmlformats.org/wordprocessingml/2006/main" xmlns:w14="http://schemas.microsoft.com/office/word/2010/wordml" xmlns:w15="http://schemas.microsoft.com/office/word/2012/wordml" xmlns:w16cid="http://schemas.microsoft.com/office/word/2016/wordml/cid" xmlns:w16se="http://schemas.microsoft.com/office/word/2015/wordml/symex" mc:Ignorable="w14 w15 w16se w16cid">
+<w:styles xmlns:mc="http://schemas.openxmlformats.org/markup-compatibility/2006" xmlns:r="http://schemas.openxmlformats.org/officeDocument/2006/relationships" xmlns:w="http://schemas.openxmlformats.org/wordprocessingml/2006/main" xmlns:w14="http://schemas.microsoft.com/office/word/2010/wordml" xmlns:w15="http://schemas.microsoft.com/office/word/2012/wordml" xmlns:w16cex="http://schemas.microsoft.com/office/word/2018/wordml/cex" xmlns:w16cid="http://schemas.microsoft.com/office/word/2016/wordml/cid" xmlns:w16="http://schemas.microsoft.com/office/word/2018/wordml" xmlns:w16sdtdh="http://schemas.microsoft.com/office/word/2020/wordml/sdtdatahash" xmlns:w16se="http://schemas.microsoft.com/office/word/2015/wordml/symex" mc:Ignorable="w14 w15 w16se w16cid w16 w16cex w16sdtdh">
   <w:docDefaults>
     <w:rPrDefault>
       <w:rPr>
@@ -811,8 +848,9 @@
       </w:pPr>
     </w:pPrDefault>
   </w:docDefaults>
-  <w:latentStyles w:defLockedState="0" w:defUIPriority="0" w:defSemiHidden="0" w:defUnhideWhenUsed="0" w:defQFormat="0" w:count="375">
-    <w:lsdException w:name="heading 6" w:semiHidden="1" w:unhideWhenUsed="1"/>
+  <w:latentStyles w:defLockedState="0" w:defUIPriority="0" w:defSemiHidden="0" w:defUnhideWhenUsed="0" w:defQFormat="0" w:count="376">
+    <w:lsdException w:name="heading 5" w:semiHidden="1" w:unhideWhenUsed="1"/>
+    <w:lsdException w:name="index 2" w:semiHidden="1" w:unhideWhenUsed="1"/>
     <w:lsdException w:name="index 3" w:semiHidden="1" w:unhideWhenUsed="1"/>
     <w:lsdException w:name="index 4" w:semiHidden="1" w:unhideWhenUsed="1"/>
     <w:lsdException w:name="index 5" w:semiHidden="1" w:unhideWhenUsed="1"/>
@@ -854,9 +892,9 @@
     <w:lsdException w:name="List 2" w:semiHidden="1" w:unhideWhenUsed="1"/>
     <w:lsdException w:name="List 3" w:semiHidden="1" w:unhideWhenUsed="1"/>
     <w:lsdException w:name="List 4" w:semiHidden="1" w:unhideWhenUsed="1"/>
-    <w:lsdException w:name="List 5" w:semiHidden="1" w:unhideWhenUsed="1"/>
+    <w:lsdException w:name="List Bullet 2" w:semiHidden="1" w:unhideWhenUsed="1"/>
     <w:lsdException w:name="List Bullet 3" w:semiHidden="1" w:unhideWhenUsed="1"/>
-    <w:lsdException w:name="List Bullet 4" w:semiHidden="1" w:unhideWhenUsed="1"/>
+    <w:lsdException w:name="List Number 2" w:semiHidden="1" w:unhideWhenUsed="1"/>
     <w:lsdException w:name="List Number 3" w:semiHidden="1" w:unhideWhenUsed="1"/>
     <w:lsdException w:name="List Number 4" w:semiHidden="1" w:unhideWhenUsed="1"/>
     <w:lsdException w:name="List Number 5" w:semiHidden="1" w:unhideWhenUsed="1"/>
@@ -874,7 +912,7 @@
     <w:lsdException w:name="Salutation" w:semiHidden="1" w:unhideWhenUsed="1"/>
     <w:lsdException w:name="Date" w:semiHidden="1" w:unhideWhenUsed="1"/>
     <w:lsdException w:name="Body Text First Indent" w:semiHidden="1" w:unhideWhenUsed="1"/>
-    <w:lsdException w:name="Body Text First Indent 2" w:semiHidden="1" w:unhideWhenUsed="1"/>
+    <w:lsdException w:name="Body Text Indent 2" w:semiHidden="1" w:unhideWhenUsed="1"/>
     <w:lsdException w:name="Body Text Indent 3" w:semiHidden="1" w:unhideWhenUsed="1"/>
     <w:lsdException w:name="Block Text" w:semiHidden="1" w:unhideWhenUsed="1"/>
     <w:lsdException w:name="Hyperlink" w:semiHidden="1" w:unhideWhenUsed="1"/>
@@ -1146,17 +1184,11 @@
     <w:lsdException w:name="Smart Hyperlink" w:semiHidden="1" w:uiPriority="99" w:unhideWhenUsed="1"/>
     <w:lsdException w:name="Hashtag" w:semiHidden="1" w:uiPriority="99" w:unhideWhenUsed="1"/>
     <w:lsdException w:name="Unresolved Mention" w:semiHidden="1" w:uiPriority="99" w:unhideWhenUsed="1"/>
+    <w:lsdException w:name="Smart Link" w:semiHidden="1" w:uiPriority="99" w:unhideWhenUsed="1"/>
   </w:latentStyles>
   <w:style w:type="paragraph" w:default="1" w:styleId="Normal">
     <w:name w:val="Normal"/>
     <w:qFormat/>
-    <w:rsid w:val="004370CF"/>
-    <w:pPr>
-      <w:spacing w:line="360" w:lineRule="auto"/>
-    </w:pPr>
-    <w:rPr>
-      <w:rFonts w:ascii="Times New Roman" w:eastAsiaTheme="minorEastAsia" w:hAnsi="Times New Roman"/>
-    </w:rPr>
   </w:style>
   <w:style w:type="paragraph" w:styleId="Heading1">
     <w:name w:val="heading 1"/>
@@ -1164,15 +1196,18 @@
     <w:next w:val="BodyText"/>
     <w:uiPriority w:val="9"/>
     <w:qFormat/>
-    <w:rsid w:val="00B420DE"/>
+    <w:rsid w:val="00A05E8E"/>
     <w:pPr>
       <w:keepNext/>
       <w:keepLines/>
+      <w:numPr>
+        <w:numId w:val="12"/>
+      </w:numPr>
       <w:spacing w:before="480" w:after="0"/>
       <w:outlineLvl w:val="0"/>
     </w:pPr>
     <w:rPr>
-      <w:rFonts w:eastAsiaTheme="majorEastAsia" w:cstheme="majorBidi"/>
+      <w:rFonts w:asciiTheme="majorHAnsi" w:eastAsiaTheme="majorEastAsia" w:hAnsiTheme="majorHAnsi" w:cstheme="majorBidi"/>
       <w:b/>
       <w:bCs/>
       <w:color w:val="000000" w:themeColor="text1"/>
@@ -1187,20 +1222,24 @@
     <w:uiPriority w:val="9"/>
     <w:unhideWhenUsed/>
     <w:qFormat/>
-    <w:rsid w:val="00B420DE"/>
+    <w:rsid w:val="00A05E8E"/>
     <w:pPr>
       <w:keepNext/>
       <w:keepLines/>
+      <w:numPr>
+        <w:ilvl w:val="1"/>
+        <w:numId w:val="12"/>
+      </w:numPr>
       <w:spacing w:before="200" w:after="0"/>
       <w:outlineLvl w:val="1"/>
     </w:pPr>
     <w:rPr>
-      <w:rFonts w:eastAsiaTheme="majorEastAsia" w:cstheme="majorBidi"/>
+      <w:rFonts w:asciiTheme="majorHAnsi" w:eastAsiaTheme="majorEastAsia" w:hAnsiTheme="majorHAnsi" w:cstheme="majorBidi"/>
       <w:b/>
       <w:bCs/>
       <w:color w:val="000000" w:themeColor="text1"/>
       <w:sz w:val="28"/>
-      <w:szCs w:val="32"/>
+      <w:szCs w:val="28"/>
     </w:rPr>
   </w:style>
   <w:style w:type="paragraph" w:styleId="Heading3">
@@ -1210,20 +1249,22 @@
     <w:uiPriority w:val="9"/>
     <w:unhideWhenUsed/>
     <w:qFormat/>
-    <w:rsid w:val="00B420DE"/>
+    <w:rsid w:val="00A05E8E"/>
     <w:pPr>
       <w:keepNext/>
       <w:keepLines/>
+      <w:numPr>
+        <w:ilvl w:val="2"/>
+        <w:numId w:val="12"/>
+      </w:numPr>
       <w:spacing w:before="200" w:after="0"/>
       <w:outlineLvl w:val="2"/>
     </w:pPr>
     <w:rPr>
-      <w:rFonts w:eastAsiaTheme="majorEastAsia" w:cstheme="majorBidi"/>
+      <w:rFonts w:asciiTheme="majorHAnsi" w:eastAsiaTheme="majorEastAsia" w:hAnsiTheme="majorHAnsi" w:cstheme="majorBidi"/>
       <w:b/>
       <w:bCs/>
       <w:color w:val="000000" w:themeColor="text1"/>
-      <w:sz w:val="28"/>
-      <w:szCs w:val="28"/>
     </w:rPr>
   </w:style>
   <w:style w:type="paragraph" w:styleId="Heading4">
@@ -1233,15 +1274,19 @@
     <w:uiPriority w:val="9"/>
     <w:unhideWhenUsed/>
     <w:qFormat/>
-    <w:rsid w:val="00B420DE"/>
+    <w:rsid w:val="00A85C0B"/>
     <w:pPr>
       <w:keepNext/>
       <w:keepLines/>
+      <w:numPr>
+        <w:ilvl w:val="3"/>
+        <w:numId w:val="12"/>
+      </w:numPr>
       <w:spacing w:before="200" w:after="0"/>
       <w:outlineLvl w:val="3"/>
     </w:pPr>
     <w:rPr>
-      <w:rFonts w:eastAsiaTheme="majorEastAsia" w:cstheme="majorBidi"/>
+      <w:rFonts w:asciiTheme="majorHAnsi" w:eastAsiaTheme="majorEastAsia" w:hAnsiTheme="majorHAnsi" w:cstheme="majorBidi"/>
       <w:bCs/>
       <w:color w:val="000000" w:themeColor="text1"/>
     </w:rPr>
@@ -1253,17 +1298,21 @@
     <w:uiPriority w:val="9"/>
     <w:unhideWhenUsed/>
     <w:qFormat/>
+    <w:rsid w:val="00A05E8E"/>
     <w:pPr>
       <w:keepNext/>
       <w:keepLines/>
+      <w:numPr>
+        <w:ilvl w:val="4"/>
+        <w:numId w:val="12"/>
+      </w:numPr>
       <w:spacing w:before="200" w:after="0"/>
       <w:outlineLvl w:val="4"/>
     </w:pPr>
     <w:rPr>
       <w:rFonts w:asciiTheme="majorHAnsi" w:eastAsiaTheme="majorEastAsia" w:hAnsiTheme="majorHAnsi" w:cstheme="majorBidi"/>
-      <w:i/>
       <w:iCs/>
-      <w:color w:val="4F81BD" w:themeColor="accent1"/>
+      <w:color w:val="000000" w:themeColor="text1"/>
     </w:rPr>
   </w:style>
   <w:style w:type="paragraph" w:styleId="Heading6">
@@ -1273,15 +1322,20 @@
     <w:uiPriority w:val="9"/>
     <w:unhideWhenUsed/>
     <w:qFormat/>
+    <w:rsid w:val="00A05E8E"/>
     <w:pPr>
       <w:keepNext/>
       <w:keepLines/>
+      <w:numPr>
+        <w:ilvl w:val="5"/>
+        <w:numId w:val="12"/>
+      </w:numPr>
       <w:spacing w:before="200" w:after="0"/>
       <w:outlineLvl w:val="5"/>
     </w:pPr>
     <w:rPr>
       <w:rFonts w:asciiTheme="majorHAnsi" w:eastAsiaTheme="majorEastAsia" w:hAnsiTheme="majorHAnsi" w:cstheme="majorBidi"/>
-      <w:color w:val="4F81BD" w:themeColor="accent1"/>
+      <w:color w:val="000000" w:themeColor="text1"/>
     </w:rPr>
   </w:style>
   <w:style w:type="paragraph" w:styleId="Heading7">
@@ -1291,15 +1345,20 @@
     <w:uiPriority w:val="9"/>
     <w:unhideWhenUsed/>
     <w:qFormat/>
+    <w:rsid w:val="00A05E8E"/>
     <w:pPr>
       <w:keepNext/>
       <w:keepLines/>
+      <w:numPr>
+        <w:ilvl w:val="6"/>
+        <w:numId w:val="12"/>
+      </w:numPr>
       <w:spacing w:before="200" w:after="0"/>
       <w:outlineLvl w:val="6"/>
     </w:pPr>
     <w:rPr>
       <w:rFonts w:asciiTheme="majorHAnsi" w:eastAsiaTheme="majorEastAsia" w:hAnsiTheme="majorHAnsi" w:cstheme="majorBidi"/>
-      <w:color w:val="4F81BD" w:themeColor="accent1"/>
+      <w:color w:val="000000" w:themeColor="text1"/>
     </w:rPr>
   </w:style>
   <w:style w:type="paragraph" w:styleId="Heading8">
@@ -1309,15 +1368,20 @@
     <w:uiPriority w:val="9"/>
     <w:unhideWhenUsed/>
     <w:qFormat/>
+    <w:rsid w:val="00A05E8E"/>
     <w:pPr>
       <w:keepNext/>
       <w:keepLines/>
+      <w:numPr>
+        <w:ilvl w:val="7"/>
+        <w:numId w:val="12"/>
+      </w:numPr>
       <w:spacing w:before="200" w:after="0"/>
       <w:outlineLvl w:val="7"/>
     </w:pPr>
     <w:rPr>
       <w:rFonts w:asciiTheme="majorHAnsi" w:eastAsiaTheme="majorEastAsia" w:hAnsiTheme="majorHAnsi" w:cstheme="majorBidi"/>
-      <w:color w:val="4F81BD" w:themeColor="accent1"/>
+      <w:color w:val="000000" w:themeColor="text1"/>
     </w:rPr>
   </w:style>
   <w:style w:type="paragraph" w:styleId="Heading9">
@@ -1327,15 +1391,20 @@
     <w:uiPriority w:val="9"/>
     <w:unhideWhenUsed/>
     <w:qFormat/>
+    <w:rsid w:val="00A05E8E"/>
     <w:pPr>
       <w:keepNext/>
       <w:keepLines/>
+      <w:numPr>
+        <w:ilvl w:val="8"/>
+        <w:numId w:val="12"/>
+      </w:numPr>
       <w:spacing w:before="200" w:after="0"/>
       <w:outlineLvl w:val="8"/>
     </w:pPr>
     <w:rPr>
       <w:rFonts w:asciiTheme="majorHAnsi" w:eastAsiaTheme="majorEastAsia" w:hAnsiTheme="majorHAnsi" w:cstheme="majorBidi"/>
-      <w:color w:val="4F81BD" w:themeColor="accent1"/>
+      <w:color w:val="000000" w:themeColor="text1"/>
     </w:rPr>
   </w:style>
   <w:style w:type="character" w:default="1" w:styleId="DefaultParagraphFont">
@@ -1370,10 +1439,9 @@
     <w:basedOn w:val="Normal"/>
     <w:link w:val="BodyTextChar"/>
     <w:qFormat/>
-    <w:rsid w:val="00565AB8"/>
-    <w:pPr>
-      <w:widowControl w:val="0"/>
-      <w:spacing w:after="0"/>
+    <w:rsid w:val="00407981"/>
+    <w:pPr>
+      <w:spacing w:before="180" w:after="180" w:line="360" w:lineRule="auto"/>
     </w:pPr>
   </w:style>
   <w:style w:type="paragraph" w:customStyle="1" w:styleId="FirstParagraph">
@@ -1395,7 +1463,7 @@
     <w:basedOn w:val="Normal"/>
     <w:next w:val="BodyText"/>
     <w:qFormat/>
-    <w:rsid w:val="00B420DE"/>
+    <w:rsid w:val="00113833"/>
     <w:pPr>
       <w:keepNext/>
       <w:keepLines/>
@@ -1403,7 +1471,7 @@
       <w:jc w:val="center"/>
     </w:pPr>
     <w:rPr>
-      <w:rFonts w:eastAsiaTheme="majorEastAsia" w:cstheme="majorBidi"/>
+      <w:rFonts w:asciiTheme="majorHAnsi" w:eastAsiaTheme="majorEastAsia" w:hAnsiTheme="majorHAnsi" w:cstheme="majorBidi"/>
       <w:b/>
       <w:bCs/>
       <w:color w:val="000000" w:themeColor="text1"/>
@@ -1416,7 +1484,7 @@
     <w:basedOn w:val="Title"/>
     <w:next w:val="BodyText"/>
     <w:qFormat/>
-    <w:rsid w:val="00E26266"/>
+    <w:rsid w:val="00113833"/>
     <w:pPr>
       <w:spacing w:before="240" w:line="360" w:lineRule="auto"/>
     </w:pPr>
@@ -1429,44 +1497,34 @@
     <w:name w:val="Author"/>
     <w:next w:val="BodyText"/>
     <w:qFormat/>
-    <w:rsid w:val="00FE3819"/>
     <w:pPr>
       <w:keepNext/>
       <w:keepLines/>
       <w:jc w:val="center"/>
     </w:pPr>
-    <w:rPr>
-      <w:rFonts w:ascii="Times New Roman" w:eastAsia="KaiTi" w:hAnsi="Times New Roman"/>
-    </w:rPr>
   </w:style>
   <w:style w:type="paragraph" w:styleId="Date">
     <w:name w:val="Date"/>
     <w:next w:val="BodyText"/>
     <w:qFormat/>
-    <w:rsid w:val="00FE3819"/>
     <w:pPr>
       <w:keepNext/>
       <w:keepLines/>
       <w:jc w:val="center"/>
     </w:pPr>
-    <w:rPr>
-      <w:rFonts w:ascii="Times New Roman" w:eastAsia="KaiTi" w:hAnsi="Times New Roman"/>
-    </w:rPr>
   </w:style>
   <w:style w:type="paragraph" w:customStyle="1" w:styleId="Abstract">
     <w:name w:val="Abstract"/>
     <w:basedOn w:val="Normal"/>
     <w:next w:val="BodyText"/>
     <w:qFormat/>
-    <w:rsid w:val="00FE3819"/>
     <w:pPr>
       <w:keepNext/>
       <w:keepLines/>
       <w:spacing w:before="300" w:after="300"/>
     </w:pPr>
     <w:rPr>
-      <w:rFonts w:eastAsia="KaiTi"/>
-      <w:sz w:val="21"/>
+      <w:sz w:val="20"/>
       <w:szCs w:val="20"/>
     </w:rPr>
   </w:style>
@@ -1484,13 +1542,8 @@
     <w:qFormat/>
     <w:pPr>
       <w:spacing w:before="100" w:after="100"/>
-    </w:pPr>
-    <w:rPr>
-      <w:rFonts w:asciiTheme="majorHAnsi" w:eastAsiaTheme="majorEastAsia" w:hAnsiTheme="majorHAnsi" w:cstheme="majorBidi"/>
-      <w:bCs/>
-      <w:sz w:val="20"/>
-      <w:szCs w:val="20"/>
-    </w:rPr>
+      <w:ind w:left="480" w:right="480"/>
+    </w:pPr>
   </w:style>
   <w:style w:type="paragraph" w:styleId="FootnoteText">
     <w:name w:val="footnote text"/>
@@ -1504,17 +1557,8 @@
     <w:semiHidden/>
     <w:unhideWhenUsed/>
     <w:qFormat/>
-    <w:rsid w:val="00980E82"/>
     <w:tblPr>
       <w:tblInd w:w="0" w:type="dxa"/>
-      <w:tblBorders>
-        <w:top w:val="single" w:sz="4" w:space="0" w:color="auto"/>
-        <w:left w:val="single" w:sz="4" w:space="0" w:color="auto"/>
-        <w:bottom w:val="single" w:sz="4" w:space="0" w:color="auto"/>
-        <w:right w:val="single" w:sz="4" w:space="0" w:color="auto"/>
-        <w:insideH w:val="single" w:sz="4" w:space="0" w:color="auto"/>
-        <w:insideV w:val="single" w:sz="4" w:space="0" w:color="auto"/>
-      </w:tblBorders>
       <w:tblCellMar>
         <w:top w:w="0" w:type="dxa"/>
         <w:left w:w="108" w:type="dxa"/>
@@ -1522,6 +1566,20 @@
         <w:right w:w="108" w:type="dxa"/>
       </w:tblCellMar>
     </w:tblPr>
+    <w:tblStylePr w:type="firstRow">
+      <w:tblPr>
+        <w:jc w:val="left"/>
+      </w:tblPr>
+      <w:trPr>
+        <w:jc w:val="left"/>
+      </w:trPr>
+      <w:tcPr>
+        <w:tcBorders>
+          <w:bottom w:val="single" w:sz="0" w:space="0" w:color="auto"/>
+        </w:tcBorders>
+        <w:vAlign w:val="bottom"/>
+      </w:tcPr>
+    </w:tblStylePr>
   </w:style>
   <w:style w:type="paragraph" w:customStyle="1" w:styleId="DefinitionTerm">
     <w:name w:val="Definition Term"/>
@@ -1586,6 +1644,10 @@
       <w:sz w:val="22"/>
     </w:rPr>
   </w:style>
+  <w:style w:type="character" w:customStyle="1" w:styleId="SectionNumber">
+    <w:name w:val="Section Number"/>
+    <w:basedOn w:val="CaptionChar"/>
+  </w:style>
   <w:style w:type="character" w:styleId="FootnoteReference">
     <w:name w:val="footnote reference"/>
     <w:basedOn w:val="CaptionChar"/>
@@ -1597,7 +1659,7 @@
     <w:name w:val="Hyperlink"/>
     <w:basedOn w:val="CaptionChar"/>
     <w:rPr>
-      <w:color w:val="4F81BD" w:themeColor="accent1"/>
+      <w:color w:val="4472C4" w:themeColor="accent1"/>
     </w:rPr>
   </w:style>
   <w:style w:type="paragraph" w:styleId="TOCHeading">
@@ -1607,254 +1669,21 @@
     <w:uiPriority w:val="39"/>
     <w:unhideWhenUsed/>
     <w:qFormat/>
-    <w:rsid w:val="00112AE2"/>
     <w:pPr>
       <w:spacing w:before="240" w:line="259" w:lineRule="auto"/>
       <w:outlineLvl w:val="9"/>
     </w:pPr>
     <w:rPr>
+      <w:b w:val="0"/>
       <w:bCs w:val="0"/>
-    </w:rPr>
-  </w:style>
-  <w:style w:type="paragraph" w:styleId="NormalWeb">
-    <w:name w:val="Normal (Web)"/>
-    <w:basedOn w:val="Normal"/>
-    <w:semiHidden/>
-    <w:unhideWhenUsed/>
-    <w:rsid w:val="00112AE2"/>
-    <w:rPr>
-      <w:rFonts w:cs="Times New Roman"/>
+      <w:color w:val="2F5496" w:themeColor="accent1" w:themeShade="BF"/>
     </w:rPr>
   </w:style>
   <w:style w:type="character" w:customStyle="1" w:styleId="BodyTextChar">
     <w:name w:val="Body Text Char"/>
     <w:basedOn w:val="DefaultParagraphFont"/>
     <w:link w:val="BodyText"/>
-    <w:rsid w:val="00565AB8"/>
-    <w:rPr>
-      <w:rFonts w:ascii="Times New Roman" w:eastAsiaTheme="minorEastAsia" w:hAnsi="Times New Roman"/>
-    </w:rPr>
-  </w:style>
-  <w:style w:type="table" w:styleId="TableGrid">
-    <w:name w:val="Table Grid"/>
-    <w:basedOn w:val="TableNormal"/>
-    <w:rsid w:val="005E650A"/>
-    <w:pPr>
-      <w:spacing w:after="0"/>
-    </w:pPr>
-    <w:tblPr>
-      <w:tblBorders>
-        <w:top w:val="single" w:sz="4" w:space="0" w:color="auto"/>
-        <w:left w:val="single" w:sz="4" w:space="0" w:color="auto"/>
-        <w:bottom w:val="single" w:sz="4" w:space="0" w:color="auto"/>
-        <w:right w:val="single" w:sz="4" w:space="0" w:color="auto"/>
-        <w:insideH w:val="single" w:sz="4" w:space="0" w:color="auto"/>
-        <w:insideV w:val="single" w:sz="4" w:space="0" w:color="auto"/>
-      </w:tblBorders>
-    </w:tblPr>
-  </w:style>
-  <w:style w:type="table" w:styleId="PlainTable1">
-    <w:name w:val="Plain Table 1"/>
-    <w:basedOn w:val="TableNormal"/>
-    <w:rsid w:val="00996D26"/>
-    <w:pPr>
-      <w:spacing w:after="0"/>
-    </w:pPr>
-    <w:tblPr>
-      <w:tblStyleRowBandSize w:val="1"/>
-      <w:tblStyleColBandSize w:val="1"/>
-      <w:tblBorders>
-        <w:top w:val="single" w:sz="4" w:space="0" w:color="BFBFBF" w:themeColor="background1" w:themeShade="BF"/>
-        <w:left w:val="single" w:sz="4" w:space="0" w:color="BFBFBF" w:themeColor="background1" w:themeShade="BF"/>
-        <w:bottom w:val="single" w:sz="4" w:space="0" w:color="BFBFBF" w:themeColor="background1" w:themeShade="BF"/>
-        <w:right w:val="single" w:sz="4" w:space="0" w:color="BFBFBF" w:themeColor="background1" w:themeShade="BF"/>
-        <w:insideH w:val="single" w:sz="4" w:space="0" w:color="BFBFBF" w:themeColor="background1" w:themeShade="BF"/>
-        <w:insideV w:val="single" w:sz="4" w:space="0" w:color="BFBFBF" w:themeColor="background1" w:themeShade="BF"/>
-      </w:tblBorders>
-    </w:tblPr>
-    <w:tblStylePr w:type="firstRow">
-      <w:rPr>
-        <w:b/>
-        <w:bCs/>
-      </w:rPr>
-    </w:tblStylePr>
-    <w:tblStylePr w:type="lastRow">
-      <w:rPr>
-        <w:b/>
-        <w:bCs/>
-      </w:rPr>
-      <w:tblPr/>
-      <w:tcPr>
-        <w:tcBorders>
-          <w:top w:val="double" w:sz="4" w:space="0" w:color="BFBFBF" w:themeColor="background1" w:themeShade="BF"/>
-        </w:tcBorders>
-      </w:tcPr>
-    </w:tblStylePr>
-    <w:tblStylePr w:type="firstCol">
-      <w:rPr>
-        <w:b/>
-        <w:bCs/>
-      </w:rPr>
-    </w:tblStylePr>
-    <w:tblStylePr w:type="lastCol">
-      <w:rPr>
-        <w:b/>
-        <w:bCs/>
-      </w:rPr>
-    </w:tblStylePr>
-    <w:tblStylePr w:type="band1Vert">
-      <w:tblPr/>
-      <w:tcPr>
-        <w:shd w:val="clear" w:color="auto" w:fill="F2F2F2" w:themeFill="background1" w:themeFillShade="F2"/>
-      </w:tcPr>
-    </w:tblStylePr>
-    <w:tblStylePr w:type="band1Horz">
-      <w:tblPr/>
-      <w:tcPr>
-        <w:shd w:val="clear" w:color="auto" w:fill="F2F2F2" w:themeFill="background1" w:themeFillShade="F2"/>
-      </w:tcPr>
-    </w:tblStylePr>
-  </w:style>
-  <w:style w:type="table" w:styleId="PlainTable2">
-    <w:name w:val="Plain Table 2"/>
-    <w:basedOn w:val="TableNormal"/>
-    <w:rsid w:val="00996D26"/>
-    <w:pPr>
-      <w:spacing w:after="0"/>
-    </w:pPr>
-    <w:tblPr>
-      <w:tblStyleRowBandSize w:val="1"/>
-      <w:tblStyleColBandSize w:val="1"/>
-      <w:tblBorders>
-        <w:top w:val="single" w:sz="4" w:space="0" w:color="7F7F7F" w:themeColor="text1" w:themeTint="80"/>
-        <w:bottom w:val="single" w:sz="4" w:space="0" w:color="7F7F7F" w:themeColor="text1" w:themeTint="80"/>
-      </w:tblBorders>
-    </w:tblPr>
-    <w:tblStylePr w:type="firstRow">
-      <w:rPr>
-        <w:b/>
-        <w:bCs/>
-      </w:rPr>
-      <w:tblPr/>
-      <w:tcPr>
-        <w:tcBorders>
-          <w:bottom w:val="single" w:sz="4" w:space="0" w:color="7F7F7F" w:themeColor="text1" w:themeTint="80"/>
-        </w:tcBorders>
-      </w:tcPr>
-    </w:tblStylePr>
-    <w:tblStylePr w:type="lastRow">
-      <w:rPr>
-        <w:b/>
-        <w:bCs/>
-      </w:rPr>
-      <w:tblPr/>
-      <w:tcPr>
-        <w:tcBorders>
-          <w:top w:val="single" w:sz="4" w:space="0" w:color="7F7F7F" w:themeColor="text1" w:themeTint="80"/>
-        </w:tcBorders>
-      </w:tcPr>
-    </w:tblStylePr>
-    <w:tblStylePr w:type="firstCol">
-      <w:rPr>
-        <w:b/>
-        <w:bCs/>
-      </w:rPr>
-    </w:tblStylePr>
-    <w:tblStylePr w:type="lastCol">
-      <w:rPr>
-        <w:b/>
-        <w:bCs/>
-      </w:rPr>
-    </w:tblStylePr>
-    <w:tblStylePr w:type="band1Vert">
-      <w:tblPr/>
-      <w:tcPr>
-        <w:tcBorders>
-          <w:left w:val="single" w:sz="4" w:space="0" w:color="7F7F7F" w:themeColor="text1" w:themeTint="80"/>
-          <w:right w:val="single" w:sz="4" w:space="0" w:color="7F7F7F" w:themeColor="text1" w:themeTint="80"/>
-        </w:tcBorders>
-      </w:tcPr>
-    </w:tblStylePr>
-    <w:tblStylePr w:type="band2Vert">
-      <w:tblPr/>
-      <w:tcPr>
-        <w:tcBorders>
-          <w:left w:val="single" w:sz="4" w:space="0" w:color="7F7F7F" w:themeColor="text1" w:themeTint="80"/>
-          <w:right w:val="single" w:sz="4" w:space="0" w:color="7F7F7F" w:themeColor="text1" w:themeTint="80"/>
-        </w:tcBorders>
-      </w:tcPr>
-    </w:tblStylePr>
-    <w:tblStylePr w:type="band1Horz">
-      <w:tblPr/>
-      <w:tcPr>
-        <w:tcBorders>
-          <w:top w:val="single" w:sz="4" w:space="0" w:color="7F7F7F" w:themeColor="text1" w:themeTint="80"/>
-          <w:bottom w:val="single" w:sz="4" w:space="0" w:color="7F7F7F" w:themeColor="text1" w:themeTint="80"/>
-        </w:tcBorders>
-      </w:tcPr>
-    </w:tblStylePr>
-  </w:style>
-  <w:style w:type="table" w:styleId="PlainTable4">
-    <w:name w:val="Plain Table 4"/>
-    <w:basedOn w:val="TableNormal"/>
-    <w:rsid w:val="00996D26"/>
-    <w:pPr>
-      <w:spacing w:after="0"/>
-    </w:pPr>
-    <w:tblPr>
-      <w:tblStyleRowBandSize w:val="1"/>
-      <w:tblStyleColBandSize w:val="1"/>
-    </w:tblPr>
-    <w:tblStylePr w:type="firstRow">
-      <w:rPr>
-        <w:b/>
-        <w:bCs/>
-      </w:rPr>
-    </w:tblStylePr>
-    <w:tblStylePr w:type="lastRow">
-      <w:rPr>
-        <w:b/>
-        <w:bCs/>
-      </w:rPr>
-    </w:tblStylePr>
-    <w:tblStylePr w:type="firstCol">
-      <w:rPr>
-        <w:b/>
-        <w:bCs/>
-      </w:rPr>
-    </w:tblStylePr>
-    <w:tblStylePr w:type="lastCol">
-      <w:rPr>
-        <w:b/>
-        <w:bCs/>
-      </w:rPr>
-    </w:tblStylePr>
-    <w:tblStylePr w:type="band1Vert">
-      <w:tblPr/>
-      <w:tcPr>
-        <w:shd w:val="clear" w:color="auto" w:fill="F2F2F2" w:themeFill="background1" w:themeFillShade="F2"/>
-      </w:tcPr>
-    </w:tblStylePr>
-    <w:tblStylePr w:type="band1Horz">
-      <w:tblPr/>
-      <w:tcPr>
-        <w:shd w:val="clear" w:color="auto" w:fill="F2F2F2" w:themeFill="background1" w:themeFillShade="F2"/>
-      </w:tcPr>
-    </w:tblStylePr>
-  </w:style>
-  <w:style w:type="table" w:customStyle="1" w:styleId="Table1">
-    <w:name w:val="Table1"/>
-    <w:semiHidden/>
-    <w:qFormat/>
-    <w:rsid w:val="00996D26"/>
-    <w:tblPr>
-      <w:tblCellMar>
-        <w:top w:w="0" w:type="dxa"/>
-        <w:left w:w="108" w:type="dxa"/>
-        <w:bottom w:w="0" w:type="dxa"/>
-        <w:right w:w="108" w:type="dxa"/>
-      </w:tblCellMar>
-    </w:tblPr>
+    <w:rsid w:val="00407981"/>
   </w:style>
 </w:styles>
 </file>
@@ -1870,34 +1699,34 @@
         <a:sysClr val="window" lastClr="FFFFFF"/>
       </a:lt1>
       <a:dk2>
-        <a:srgbClr val="1F497D"/>
+        <a:srgbClr val="44546A"/>
       </a:dk2>
       <a:lt2>
-        <a:srgbClr val="EEECE1"/>
+        <a:srgbClr val="E7E6E6"/>
       </a:lt2>
       <a:accent1>
-        <a:srgbClr val="4F81BD"/>
+        <a:srgbClr val="4472C4"/>
       </a:accent1>
       <a:accent2>
-        <a:srgbClr val="C0504D"/>
+        <a:srgbClr val="ED7D31"/>
       </a:accent2>
       <a:accent3>
-        <a:srgbClr val="9BBB59"/>
+        <a:srgbClr val="A5A5A5"/>
       </a:accent3>
       <a:accent4>
-        <a:srgbClr val="8064A2"/>
+        <a:srgbClr val="FFC000"/>
       </a:accent4>
       <a:accent5>
-        <a:srgbClr val="4BACC6"/>
+        <a:srgbClr val="5B9BD5"/>
       </a:accent5>
       <a:accent6>
-        <a:srgbClr val="F79646"/>
+        <a:srgbClr val="70AD47"/>
       </a:accent6>
       <a:hlink>
-        <a:srgbClr val="0000FF"/>
+        <a:srgbClr val="0563C1"/>
       </a:hlink>
       <a:folHlink>
-        <a:srgbClr val="800080"/>
+        <a:srgbClr val="954F72"/>
       </a:folHlink>
     </a:clrScheme>
     <a:fontScheme name="Office">

</xml_diff>